<commit_message>
Added GBXML to model run input
</commit_message>
<xml_diff>
--- a/examples/testproject/datadriven/reports/overheating_report.docx
+++ b/examples/testproject/datadriven/reports/overheating_report.docx
@@ -104,13 +104,13 @@
               <a:graphicData uri="http://schemas.openxmlformats.org/drawingml/2006/picture">
                 <pic:pic>
                   <pic:nvPicPr>
-                    <pic:cNvPr descr="../data\interim\TM59\001_test__TM59results.jpeg" id="0" name="Picture"/>
+                    <pic:cNvPr descr="../data\interim\TM59\000_test__TM59results.jpeg" id="0" name="Picture"/>
                     <pic:cNvPicPr>
                       <a:picLocks noChangeArrowheads="1" noChangeAspect="1"/>
                     </pic:cNvPicPr>
                   </pic:nvPicPr>
                   <pic:blipFill>
-                    <a:blip r:embed="rId23"/>
+                    <a:blip r:embed="rId21"/>
                     <a:stretch>
                       <a:fillRect/>
                     </a:stretch>
@@ -146,11 +146,11 @@
       <w:pPr>
         <w:pStyle w:val="Heading3"/>
       </w:pPr>
-      <w:bookmarkStart w:id="24" w:name="future-assessment"/>
+      <w:bookmarkStart w:id="23" w:name="future-assessment"/>
       <w:r>
         <w:t xml:space="preserve">Future Assessment</w:t>
       </w:r>
-      <w:bookmarkEnd w:id="24"/>
+      <w:bookmarkEnd w:id="23"/>
     </w:p>
     <w:p>
       <w:pPr>
@@ -174,13 +174,13 @@
               <a:graphicData uri="http://schemas.openxmlformats.org/drawingml/2006/picture">
                 <pic:pic>
                   <pic:nvPicPr>
-                    <pic:cNvPr descr="../data\interim\TM59\001_test__TM59results.jpeg" id="0" name="Picture"/>
+                    <pic:cNvPr descr="../data\interim\TM59\000_test__TM59results.jpeg" id="0" name="Picture"/>
                     <pic:cNvPicPr>
                       <a:picLocks noChangeArrowheads="1" noChangeAspect="1"/>
                     </pic:cNvPicPr>
                   </pic:nvPicPr>
                   <pic:blipFill>
-                    <a:blip r:embed="rId23"/>
+                    <a:blip r:embed="rId21"/>
                     <a:stretch>
                       <a:fillRect/>
                     </a:stretch>
@@ -216,11 +216,11 @@
       <w:pPr>
         <w:pStyle w:val="Heading3"/>
       </w:pPr>
-      <w:bookmarkStart w:id="25" w:name="results-breakdown-proposed-design"/>
+      <w:bookmarkStart w:id="24" w:name="results-breakdown-proposed-design"/>
       <w:r>
         <w:t xml:space="preserve">Results Breakdown: Proposed Design</w:t>
       </w:r>
-      <w:bookmarkEnd w:id="25"/>
+      <w:bookmarkEnd w:id="24"/>
     </w:p>
     <w:p>
       <w:pPr>
@@ -229,7 +229,7 @@
       <w:r>
         <w:drawing>
           <wp:inline>
-            <wp:extent cx="4762500" cy="3401785"/>
+            <wp:extent cx="6400800" cy="4572000"/>
             <wp:effectExtent b="0" l="0" r="0" t="0"/>
             <wp:docPr descr="" title="" id="1" name="Picture"/>
             <a:graphic>
@@ -242,7 +242,7 @@
                     </pic:cNvPicPr>
                   </pic:nvPicPr>
                   <pic:blipFill>
-                    <a:blip r:embed="rId26"/>
+                    <a:blip r:embed="rId25"/>
                     <a:stretch>
                       <a:fillRect/>
                     </a:stretch>
@@ -250,7 +250,7 @@
                   <pic:spPr bwMode="auto">
                     <a:xfrm>
                       <a:off x="0" y="0"/>
-                      <a:ext cx="4762500" cy="3401785"/>
+                      <a:ext cx="6400800" cy="4572000"/>
                     </a:xfrm>
                     <a:prstGeom prst="rect">
                       <a:avLst/>
@@ -276,7 +276,7 @@
       <w:r>
         <w:drawing>
           <wp:inline>
-            <wp:extent cx="4762500" cy="3401785"/>
+            <wp:extent cx="6400800" cy="4572000"/>
             <wp:effectExtent b="0" l="0" r="0" t="0"/>
             <wp:docPr descr="" title="" id="1" name="Picture"/>
             <a:graphic>
@@ -289,7 +289,7 @@
                     </pic:cNvPicPr>
                   </pic:nvPicPr>
                   <pic:blipFill>
-                    <a:blip r:embed="rId27"/>
+                    <a:blip r:embed="rId26"/>
                     <a:stretch>
                       <a:fillRect/>
                     </a:stretch>
@@ -297,7 +297,7 @@
                   <pic:spPr bwMode="auto">
                     <a:xfrm>
                       <a:off x="0" y="0"/>
-                      <a:ext cx="4762500" cy="3401785"/>
+                      <a:ext cx="6400800" cy="4572000"/>
                     </a:xfrm>
                     <a:prstGeom prst="rect">
                       <a:avLst/>
@@ -323,20 +323,20 @@
       <w:r>
         <w:drawing>
           <wp:inline>
-            <wp:extent cx="4762500" cy="2976562"/>
+            <wp:extent cx="6400800" cy="2667000"/>
             <wp:effectExtent b="0" l="0" r="0" t="0"/>
             <wp:docPr descr="" title="" id="1" name="Picture"/>
             <a:graphic>
               <a:graphicData uri="http://schemas.openxmlformats.org/drawingml/2006/picture">
                 <pic:pic>
                   <pic:nvPicPr>
-                    <pic:cNvPr descr="../data\interim\TM59\graphs\000_test__av_non_bedroom.jpeg" id="0" name="Picture"/>
+                    <pic:cNvPr descr="../data\interim\TM59\graphs\000_test__av_non_bedroom.jpg" id="0" name="Picture"/>
                     <pic:cNvPicPr>
                       <a:picLocks noChangeArrowheads="1" noChangeAspect="1"/>
                     </pic:cNvPicPr>
                   </pic:nvPicPr>
                   <pic:blipFill>
-                    <a:blip r:embed="rId28"/>
+                    <a:blip r:embed="rId27"/>
                     <a:stretch>
                       <a:fillRect/>
                     </a:stretch>
@@ -344,7 +344,7 @@
                   <pic:spPr bwMode="auto">
                     <a:xfrm>
                       <a:off x="0" y="0"/>
-                      <a:ext cx="4762500" cy="2976562"/>
+                      <a:ext cx="6400800" cy="2667000"/>
                     </a:xfrm>
                     <a:prstGeom prst="rect">
                       <a:avLst/>
@@ -370,20 +370,20 @@
       <w:r>
         <w:drawing>
           <wp:inline>
-            <wp:extent cx="4762500" cy="2976562"/>
+            <wp:extent cx="6400800" cy="2667000"/>
             <wp:effectExtent b="0" l="0" r="0" t="0"/>
             <wp:docPr descr="" title="" id="1" name="Picture"/>
             <a:graphic>
               <a:graphicData uri="http://schemas.openxmlformats.org/drawingml/2006/picture">
                 <pic:pic>
                   <pic:nvPicPr>
-                    <pic:cNvPr descr="../data\interim\TM59\graphs\000_test__av_bedroom.jpeg" id="0" name="Picture"/>
+                    <pic:cNvPr descr="../data\interim\TM59\graphs\000_test__av_bedroom.jpg" id="0" name="Picture"/>
                     <pic:cNvPicPr>
                       <a:picLocks noChangeArrowheads="1" noChangeAspect="1"/>
                     </pic:cNvPicPr>
                   </pic:nvPicPr>
                   <pic:blipFill>
-                    <a:blip r:embed="rId29"/>
+                    <a:blip r:embed="rId28"/>
                     <a:stretch>
                       <a:fillRect/>
                     </a:stretch>
@@ -391,7 +391,7 @@
                   <pic:spPr bwMode="auto">
                     <a:xfrm>
                       <a:off x="0" y="0"/>
-                      <a:ext cx="4762500" cy="2976562"/>
+                      <a:ext cx="6400800" cy="2667000"/>
                     </a:xfrm>
                     <a:prstGeom prst="rect">
                       <a:avLst/>
@@ -419,11 +419,11 @@
       <w:pPr>
         <w:pStyle w:val="Heading3"/>
       </w:pPr>
-      <w:bookmarkStart w:id="30" w:name="temperature-breakdown-proposed-design"/>
+      <w:bookmarkStart w:id="29" w:name="temperature-breakdown-proposed-design"/>
       <w:r>
         <w:t xml:space="preserve">Temperature Breakdown: Proposed Design</w:t>
       </w:r>
-      <w:bookmarkEnd w:id="30"/>
+      <w:bookmarkEnd w:id="29"/>
     </w:p>
     <w:tbl>
       <w:tblPr>
@@ -477,20 +477,20 @@
             <w:r>
               <w:drawing>
                 <wp:inline>
-                  <wp:extent cx="2857500" cy="1428750"/>
+                  <wp:extent cx="2857500" cy="1190625"/>
                   <wp:effectExtent b="0" l="0" r="0" t="0"/>
                   <wp:docPr descr="" title="" id="1" name="Picture"/>
                   <a:graphic>
                     <a:graphicData uri="http://schemas.openxmlformats.org/drawingml/2006/picture">
                       <pic:pic>
                         <pic:nvPicPr>
-                          <pic:cNvPr descr="../data\interim\TM59\graphs\000_test__temps__AA_03_01_DB_DoubleBedroom1.jpeg" id="0" name="Picture"/>
+                          <pic:cNvPr descr="../data\interim\TM59\graphs\000_test__temps__AA_03_01_DB_DoubleBedroom1.jpg" id="0" name="Picture"/>
                           <pic:cNvPicPr>
                             <a:picLocks noChangeArrowheads="1" noChangeAspect="1"/>
                           </pic:cNvPicPr>
                         </pic:nvPicPr>
                         <pic:blipFill>
-                          <a:blip r:embed="rId31"/>
+                          <a:blip r:embed="rId30"/>
                           <a:stretch>
                             <a:fillRect/>
                           </a:stretch>
@@ -498,7 +498,7 @@
                         <pic:spPr bwMode="auto">
                           <a:xfrm>
                             <a:off x="0" y="0"/>
-                            <a:ext cx="2857500" cy="1428750"/>
+                            <a:ext cx="2857500" cy="1190625"/>
                           </a:xfrm>
                           <a:prstGeom prst="rect">
                             <a:avLst/>
@@ -527,20 +527,20 @@
             <w:r>
               <w:drawing>
                 <wp:inline>
-                  <wp:extent cx="2857500" cy="1428750"/>
+                  <wp:extent cx="2857500" cy="1190625"/>
                   <wp:effectExtent b="0" l="0" r="0" t="0"/>
                   <wp:docPr descr="" title="" id="1" name="Picture"/>
                   <a:graphic>
                     <a:graphicData uri="http://schemas.openxmlformats.org/drawingml/2006/picture">
                       <pic:pic>
                         <pic:nvPicPr>
-                          <pic:cNvPr descr="../data\interim\TM59\graphs\000_test__temps__AA_03_01_LR_KitchenLiving2B.jpeg" id="0" name="Picture"/>
+                          <pic:cNvPr descr="../data\interim\TM59\graphs\000_test__temps__AA_03_01_LR_KitchenLiving2B.jpg" id="0" name="Picture"/>
                           <pic:cNvPicPr>
                             <a:picLocks noChangeArrowheads="1" noChangeAspect="1"/>
                           </pic:cNvPicPr>
                         </pic:nvPicPr>
                         <pic:blipFill>
-                          <a:blip r:embed="rId32"/>
+                          <a:blip r:embed="rId31"/>
                           <a:stretch>
                             <a:fillRect/>
                           </a:stretch>
@@ -548,7 +548,7 @@
                         <pic:spPr bwMode="auto">
                           <a:xfrm>
                             <a:off x="0" y="0"/>
-                            <a:ext cx="2857500" cy="1428750"/>
+                            <a:ext cx="2857500" cy="1190625"/>
                           </a:xfrm>
                           <a:prstGeom prst="rect">
                             <a:avLst/>
@@ -579,20 +579,20 @@
             <w:r>
               <w:drawing>
                 <wp:inline>
-                  <wp:extent cx="2857500" cy="1428750"/>
+                  <wp:extent cx="2857500" cy="1190625"/>
                   <wp:effectExtent b="0" l="0" r="0" t="0"/>
                   <wp:docPr descr="" title="" id="1" name="Picture"/>
                   <a:graphic>
                     <a:graphicData uri="http://schemas.openxmlformats.org/drawingml/2006/picture">
                       <pic:pic>
                         <pic:nvPicPr>
-                          <pic:cNvPr descr="../data\interim\TM59\graphs\000_test__temps__AA_03_01_WC_Bathroom.jpeg" id="0" name="Picture"/>
+                          <pic:cNvPr descr="../data\interim\TM59\graphs\000_test__temps__AA_03_01_WC_Bathroom.jpg" id="0" name="Picture"/>
                           <pic:cNvPicPr>
                             <a:picLocks noChangeArrowheads="1" noChangeAspect="1"/>
                           </pic:cNvPicPr>
                         </pic:nvPicPr>
                         <pic:blipFill>
-                          <a:blip r:embed="rId33"/>
+                          <a:blip r:embed="rId32"/>
                           <a:stretch>
                             <a:fillRect/>
                           </a:stretch>
@@ -600,7 +600,7 @@
                         <pic:spPr bwMode="auto">
                           <a:xfrm>
                             <a:off x="0" y="0"/>
-                            <a:ext cx="2857500" cy="1428750"/>
+                            <a:ext cx="2857500" cy="1190625"/>
                           </a:xfrm>
                           <a:prstGeom prst="rect">
                             <a:avLst/>
@@ -629,20 +629,20 @@
             <w:r>
               <w:drawing>
                 <wp:inline>
-                  <wp:extent cx="2857500" cy="1428750"/>
+                  <wp:extent cx="2857500" cy="1190625"/>
                   <wp:effectExtent b="0" l="0" r="0" t="0"/>
                   <wp:docPr descr="" title="" id="1" name="Picture"/>
                   <a:graphic>
                     <a:graphicData uri="http://schemas.openxmlformats.org/drawingml/2006/picture">
                       <pic:pic>
                         <pic:nvPicPr>
-                          <pic:cNvPr descr="../data\interim\TM59\graphs\000_test__temps__BB_00_01_LR_LivingRoom3B.jpeg" id="0" name="Picture"/>
+                          <pic:cNvPr descr="../data\interim\TM59\graphs\000_test__temps__BB_00_01_LR_LivingRoom3B.jpg" id="0" name="Picture"/>
                           <pic:cNvPicPr>
                             <a:picLocks noChangeArrowheads="1" noChangeAspect="1"/>
                           </pic:cNvPicPr>
                         </pic:nvPicPr>
                         <pic:blipFill>
-                          <a:blip r:embed="rId34"/>
+                          <a:blip r:embed="rId33"/>
                           <a:stretch>
                             <a:fillRect/>
                           </a:stretch>
@@ -650,7 +650,7 @@
                         <pic:spPr bwMode="auto">
                           <a:xfrm>
                             <a:off x="0" y="0"/>
-                            <a:ext cx="2857500" cy="1428750"/>
+                            <a:ext cx="2857500" cy="1190625"/>
                           </a:xfrm>
                           <a:prstGeom prst="rect">
                             <a:avLst/>
@@ -681,20 +681,20 @@
             <w:r>
               <w:drawing>
                 <wp:inline>
-                  <wp:extent cx="2857500" cy="1428750"/>
+                  <wp:extent cx="2857500" cy="1190625"/>
                   <wp:effectExtent b="0" l="0" r="0" t="0"/>
                   <wp:docPr descr="" title="" id="1" name="Picture"/>
                   <a:graphic>
                     <a:graphicData uri="http://schemas.openxmlformats.org/drawingml/2006/picture">
                       <pic:pic>
                         <pic:nvPicPr>
-                          <pic:cNvPr descr="../data\interim\TM59\graphs\000_test__temps__BB_00_01_WC_Toilet.jpeg" id="0" name="Picture"/>
+                          <pic:cNvPr descr="../data\interim\TM59\graphs\000_test__temps__BB_00_01_WC_Toilet.jpg" id="0" name="Picture"/>
                           <pic:cNvPicPr>
                             <a:picLocks noChangeArrowheads="1" noChangeAspect="1"/>
                           </pic:cNvPicPr>
                         </pic:nvPicPr>
                         <pic:blipFill>
-                          <a:blip r:embed="rId35"/>
+                          <a:blip r:embed="rId34"/>
                           <a:stretch>
                             <a:fillRect/>
                           </a:stretch>
@@ -702,7 +702,7 @@
                         <pic:spPr bwMode="auto">
                           <a:xfrm>
                             <a:off x="0" y="0"/>
-                            <a:ext cx="2857500" cy="1428750"/>
+                            <a:ext cx="2857500" cy="1190625"/>
                           </a:xfrm>
                           <a:prstGeom prst="rect">
                             <a:avLst/>

</xml_diff>

<commit_message>
Changed file structure, adding Test folder and Template folder for Overheating Toolbox
</commit_message>
<xml_diff>
--- a/examples/testproject/datadriven/reports/overheating_report.docx
+++ b/examples/testproject/datadriven/reports/overheating_report.docx
@@ -425,49 +425,22 @@
       </w:r>
       <w:bookmarkEnd w:id="29"/>
     </w:p>
-    <w:tbl>
-      <w:tblPr>
-        <w:tblStyle w:val="Table"/>
-        <w:tblW w:type="pct" w:w="0.0"/>
-        <w:tblLook w:firstRow="1"/>
-      </w:tblPr>
-      <w:tblGrid/>
-      <w:tr>
-        <w:trPr>
-          <w:cnfStyle w:firstRow="1"/>
-        </w:trPr>
-        <w:tc>
-          <w:tcPr>
-            <w:tcBorders>
-              <w:bottom w:val="single"/>
-            </w:tcBorders>
-            <w:vAlign w:val="bottom"/>
-          </w:tcPr>
-          <w:p>
-            <w:pPr>
-              <w:pStyle w:val="Compact"/>
-              <w:jc w:val="left"/>
-            </w:pPr>
-            <w:r>
-              <w:t xml:space="preserve">Graphs of Example Rooms</w:t>
-            </w:r>
-          </w:p>
-        </w:tc>
-        <w:tc>
-          <w:tcPr>
-            <w:tcBorders>
-              <w:bottom w:val="single"/>
-            </w:tcBorders>
-            <w:vAlign w:val="bottom"/>
-          </w:tcPr>
-          <w:p>
-            <w:pPr>
-              <w:pStyle w:val="Compact"/>
-            </w:pPr>
-          </w:p>
-        </w:tc>
-      </w:tr>
-    </w:tbl>
+    <w:p>
+      <w:pPr>
+        <w:pStyle w:val="FirstParagraph"/>
+      </w:pPr>
+      <w:r>
+        <w:t xml:space="preserve">Graphs of Example Rooms | |</w:t>
+      </w:r>
+    </w:p>
+    <w:p>
+      <w:pPr>
+        <w:pStyle w:val="BodyText"/>
+      </w:pPr>
+      <w:r>
+        <w:t xml:space="preserve">||</w:t>
+      </w:r>
+    </w:p>
     <w:sectPr>
       <w:headerReference w:type="default" r:id="rId9"/>
       <w:footerReference w:type="default" r:id="rId10"/>

</xml_diff>